<commit_message>
Changed syllabus color from red to black.
</commit_message>
<xml_diff>
--- a/CMP168_Core_Syllabus.docx
+++ b/CMP168_Core_Syllabus.docx
@@ -70,13 +70,11 @@
               <w:jc w:val="center"/>
               <w:rPr>
                 <w:b/>
-                <w:color w:val="FF0000"/>
               </w:rPr>
             </w:pPr>
             <w:r>
               <w:rPr>
                 <w:b/>
-                <w:color w:val="FF0000"/>
               </w:rPr>
               <w:t>Semester</w:t>
             </w:r>
@@ -107,13 +105,11 @@
               <w:jc w:val="center"/>
               <w:rPr>
                 <w:b/>
-                <w:color w:val="FF0000"/>
               </w:rPr>
             </w:pPr>
             <w:r>
               <w:rPr>
                 <w:b/>
-                <w:color w:val="FF0000"/>
               </w:rPr>
               <w:t>Class Section</w:t>
             </w:r>
@@ -144,13 +140,11 @@
               <w:jc w:val="center"/>
               <w:rPr>
                 <w:b/>
-                <w:color w:val="FF0000"/>
               </w:rPr>
             </w:pPr>
             <w:r>
               <w:rPr>
                 <w:b/>
-                <w:color w:val="FF0000"/>
               </w:rPr>
               <w:t>Class Hours</w:t>
             </w:r>
@@ -181,13 +175,11 @@
               <w:jc w:val="center"/>
               <w:rPr>
                 <w:b/>
-                <w:color w:val="FF0000"/>
               </w:rPr>
             </w:pPr>
             <w:r>
               <w:rPr>
                 <w:b/>
-                <w:color w:val="FF0000"/>
               </w:rPr>
               <w:t>Room Number</w:t>
             </w:r>
@@ -217,14 +209,8 @@
                 <w:between w:val="nil"/>
               </w:pBdr>
               <w:spacing w:line="240" w:lineRule="auto"/>
-              <w:rPr>
-                <w:color w:val="FF0000"/>
-              </w:rPr>
             </w:pPr>
             <w:r>
-              <w:rPr>
-                <w:color w:val="FF0000"/>
-              </w:rPr>
               <w:t>Spring 2020</w:t>
             </w:r>
           </w:p>
@@ -251,14 +237,8 @@
                 <w:between w:val="nil"/>
               </w:pBdr>
               <w:spacing w:line="240" w:lineRule="auto"/>
-              <w:rPr>
-                <w:color w:val="FF0000"/>
-              </w:rPr>
             </w:pPr>
             <w:r>
-              <w:rPr>
-                <w:color w:val="FF0000"/>
-              </w:rPr>
               <w:t>CMP 168</w:t>
             </w:r>
           </w:p>
@@ -285,20 +265,11 @@
                 <w:between w:val="nil"/>
               </w:pBdr>
               <w:spacing w:line="240" w:lineRule="auto"/>
-              <w:rPr>
-                <w:color w:val="FF0000"/>
-              </w:rPr>
             </w:pPr>
             <w:r>
-              <w:rPr>
-                <w:color w:val="FF0000"/>
-              </w:rPr>
               <w:t>11:0</w:t>
             </w:r>
             <w:r>
-              <w:rPr>
-                <w:color w:val="FF0000"/>
-              </w:rPr>
               <w:t>0am – 12:40pm</w:t>
             </w:r>
           </w:p>
@@ -325,27 +296,15 @@
                 <w:between w:val="nil"/>
               </w:pBdr>
               <w:spacing w:line="240" w:lineRule="auto"/>
-              <w:rPr>
-                <w:color w:val="FF0000"/>
-              </w:rPr>
             </w:pPr>
             <w:r>
-              <w:rPr>
-                <w:color w:val="FF0000"/>
-              </w:rPr>
               <w:t>Gillet Hall 221</w:t>
             </w:r>
           </w:p>
         </w:tc>
       </w:tr>
     </w:tbl>
-    <w:p>
-      <w:pPr>
-        <w:rPr>
-          <w:color w:val="FF0000"/>
-        </w:rPr>
-      </w:pPr>
-    </w:p>
+    <w:p/>
     <w:tbl>
       <w:tblPr>
         <w:tblStyle w:val="a0"/>
@@ -393,13 +352,11 @@
               <w:jc w:val="center"/>
               <w:rPr>
                 <w:b/>
-                <w:color w:val="FF0000"/>
               </w:rPr>
             </w:pPr>
             <w:r>
               <w:rPr>
                 <w:b/>
-                <w:color w:val="FF0000"/>
               </w:rPr>
               <w:t>Instructor</w:t>
             </w:r>
@@ -430,13 +387,11 @@
               <w:jc w:val="center"/>
               <w:rPr>
                 <w:b/>
-                <w:color w:val="FF0000"/>
               </w:rPr>
             </w:pPr>
             <w:r>
               <w:rPr>
                 <w:b/>
-                <w:color w:val="FF0000"/>
               </w:rPr>
               <w:t>Email</w:t>
             </w:r>
@@ -467,13 +422,11 @@
               <w:jc w:val="center"/>
               <w:rPr>
                 <w:b/>
-                <w:color w:val="FF0000"/>
               </w:rPr>
             </w:pPr>
             <w:r>
               <w:rPr>
                 <w:b/>
-                <w:color w:val="FF0000"/>
               </w:rPr>
               <w:t>Office Number</w:t>
             </w:r>
@@ -504,13 +457,11 @@
               <w:jc w:val="center"/>
               <w:rPr>
                 <w:b/>
-                <w:color w:val="FF0000"/>
               </w:rPr>
             </w:pPr>
             <w:r>
               <w:rPr>
                 <w:b/>
-                <w:color w:val="FF0000"/>
               </w:rPr>
               <w:t>Office Hours</w:t>
             </w:r>
@@ -540,14 +491,8 @@
                 <w:between w:val="nil"/>
               </w:pBdr>
               <w:spacing w:line="240" w:lineRule="auto"/>
-              <w:rPr>
-                <w:color w:val="FF0000"/>
-              </w:rPr>
             </w:pPr>
             <w:r>
-              <w:rPr>
-                <w:color w:val="FF0000"/>
-              </w:rPr>
               <w:t>Amell Peralta</w:t>
             </w:r>
           </w:p>
@@ -574,14 +519,8 @@
                 <w:between w:val="nil"/>
               </w:pBdr>
               <w:spacing w:line="240" w:lineRule="auto"/>
-              <w:rPr>
-                <w:color w:val="FF0000"/>
-              </w:rPr>
             </w:pPr>
             <w:r>
-              <w:rPr>
-                <w:color w:val="FF0000"/>
-              </w:rPr>
               <w:t>amell-peralta@outlook.com</w:t>
             </w:r>
           </w:p>
@@ -608,14 +547,8 @@
                 <w:between w:val="nil"/>
               </w:pBdr>
               <w:spacing w:line="240" w:lineRule="auto"/>
-              <w:rPr>
-                <w:color w:val="FF0000"/>
-              </w:rPr>
             </w:pPr>
             <w:r>
-              <w:rPr>
-                <w:color w:val="FF0000"/>
-              </w:rPr>
               <w:t>Gillet Hall 303</w:t>
             </w:r>
           </w:p>
@@ -642,14 +575,8 @@
                 <w:between w:val="nil"/>
               </w:pBdr>
               <w:spacing w:line="240" w:lineRule="auto"/>
-              <w:rPr>
-                <w:color w:val="FF0000"/>
-              </w:rPr>
             </w:pPr>
             <w:r>
-              <w:rPr>
-                <w:color w:val="FF0000"/>
-              </w:rPr>
               <w:t>Fri. 4:00pm – 5:00pm</w:t>
             </w:r>
           </w:p>
@@ -686,13 +613,15 @@
         <w:rPr>
           <w:highlight w:val="white"/>
         </w:rPr>
-        <w:t>Continuation of parameter passing with a focus on devising function definitions and tracing recursive calls. Sorting and searching algorithms and a comparison of their performance. GUI programming. Threads, Exceptions and Exception Handling. Object Oriente</w:t>
-      </w:r>
-      <w:r>
-        <w:rPr>
-          <w:highlight w:val="white"/>
-        </w:rPr>
-        <w:t>d Programming techniques. Lab exercises include designing, writing and debugging programs using commercial IDEs.</w:t>
+        <w:t>Continuation of parameter passing with a focus on devising</w:t>
+      </w:r>
+      <w:bookmarkStart w:id="0" w:name="_GoBack"/>
+      <w:bookmarkEnd w:id="0"/>
+      <w:r>
+        <w:rPr>
+          <w:highlight w:val="white"/>
+        </w:rPr>
+        <w:t xml:space="preserve"> function definitions and tracing recursive calls. Sorting and searching algorithms and a comparison of their performance. GUI programming. Threads, Exceptions and Exception Handling. Object Oriented Programming techniques. Lab exercises include designing, writing and debugging programs using commercial IDEs.</w:t>
       </w:r>
     </w:p>
     <w:p/>
@@ -758,14 +687,7 @@
           <w:rFonts w:ascii="Lato" w:eastAsia="Lato" w:hAnsi="Lato" w:cs="Lato"/>
           <w:highlight w:val="white"/>
         </w:rPr>
-        <w:t xml:space="preserve"> may be used as a PREREQ with Department Permiss</w:t>
-      </w:r>
-      <w:r>
-        <w:rPr>
-          <w:rFonts w:ascii="Lato" w:eastAsia="Lato" w:hAnsi="Lato" w:cs="Lato"/>
-          <w:highlight w:val="white"/>
-        </w:rPr>
-        <w:t>ion.</w:t>
+        <w:t xml:space="preserve"> may be used as a PREREQ with Department Permission.</w:t>
       </w:r>
     </w:p>
     <w:p/>
@@ -903,14 +825,7 @@
           <w:sz w:val="20"/>
           <w:szCs w:val="20"/>
         </w:rPr>
-        <w:t>Perform iteration using loops:</w:t>
-      </w:r>
-      <w:r>
-        <w:rPr>
-          <w:sz w:val="20"/>
-          <w:szCs w:val="20"/>
-        </w:rPr>
-        <w:t xml:space="preserve"> for, while, do-while</w:t>
+        <w:t>Perform iteration using loops: for, while, do-while</w:t>
       </w:r>
     </w:p>
     <w:p>
@@ -929,21 +844,7 @@
           <w:sz w:val="20"/>
           <w:szCs w:val="20"/>
         </w:rPr>
-        <w:t>Use r</w:t>
-      </w:r>
-      <w:r>
-        <w:rPr>
-          <w:sz w:val="20"/>
-          <w:szCs w:val="20"/>
-        </w:rPr>
-        <w:t>ecursion to solve proble</w:t>
-      </w:r>
-      <w:r>
-        <w:rPr>
-          <w:sz w:val="20"/>
-          <w:szCs w:val="20"/>
-        </w:rPr>
-        <w:t>ms</w:t>
+        <w:t>Use recursion to solve problems</w:t>
       </w:r>
     </w:p>
     <w:p>
@@ -1089,10 +990,7 @@
         <w:spacing w:before="240"/>
       </w:pPr>
       <w:r>
-        <w:t>Participation &amp; Challenge Activities f</w:t>
-      </w:r>
-      <w:r>
-        <w:t>rom Textbook: 10%</w:t>
+        <w:t>Participation &amp; Challenge Activities from Textbook: 10%</w:t>
       </w:r>
     </w:p>
     <w:p>
@@ -1116,8 +1014,6 @@
       <w:r>
         <w:t>Projects: 15%</w:t>
       </w:r>
-      <w:bookmarkStart w:id="0" w:name="_GoBack"/>
-      <w:bookmarkEnd w:id="0"/>
     </w:p>
     <w:p>
       <w:pPr>
@@ -1150,10 +1046,7 @@
         <w:t>Expectations:</w:t>
       </w:r>
       <w:r>
-        <w:t xml:space="preserve"> Students are expected to learn the material covered in class, the material in the textbook and other as</w:t>
-      </w:r>
-      <w:r>
-        <w:t>signed reading. Completing homework is an essential part of the learning experience. Students should review topics from prior courses as needed using old notes and books</w:t>
+        <w:t xml:space="preserve"> Students are expected to learn the material covered in class, the material in the textbook and other assigned reading. Completing homework is an essential part of the learning experience. Students should review topics from prior courses as needed using old notes and books</w:t>
       </w:r>
     </w:p>
     <w:p>
@@ -1171,10 +1064,7 @@
         <w:t>Honor Code:</w:t>
       </w:r>
       <w:r>
-        <w:t xml:space="preserve"> You are encouraged to work together on the overall design of the programs</w:t>
-      </w:r>
-      <w:r>
-        <w:t xml:space="preserve"> and homework. However, for specific programs and homework assignments, all work must be your own. You are responsible for knowing and following Lehman's </w:t>
+        <w:t xml:space="preserve"> You are encouraged to work together on the overall design of the programs and homework. However, for specific programs and homework assignments, all work must be your own. You are responsible for knowing and following Lehman's </w:t>
       </w:r>
       <w:hyperlink r:id="rId7">
         <w:r>
@@ -1192,10 +1082,7 @@
     <w:p>
       <w:r>
         <w:lastRenderedPageBreak/>
-        <w:t>All incidents of cheating will be reported to the Vice President o</w:t>
-      </w:r>
-      <w:r>
-        <w:t>f Student Affairs.</w:t>
+        <w:t>All incidents of cheating will be reported to the Vice President of Student Affairs.</w:t>
       </w:r>
     </w:p>
     <w:p>
@@ -1224,13 +1111,7 @@
         <w:rPr>
           <w:b/>
         </w:rPr>
-        <w:t>There will be no acceptable excuse</w:t>
-      </w:r>
-      <w:r>
-        <w:rPr>
-          <w:b/>
-        </w:rPr>
-        <w:t xml:space="preserve"> for missing an email announcement.</w:t>
+        <w:t>There will be no acceptable excuse for missing an email announcement.</w:t>
       </w:r>
     </w:p>
     <w:p>
@@ -1253,10 +1134,7 @@
         <w:t xml:space="preserve">Homework: </w:t>
       </w:r>
       <w:r>
-        <w:t>Programming problems are due most weeks. Problems will be in your online textbook (see below). These programming problems reinforce concepts covered in class. To receive full credit for a program, it must be completed by the specified due date and the prog</w:t>
-      </w:r>
-      <w:r>
-        <w:t>ram must perform correctly. You will be allowed to submit your solution multiple times, the submission with the highest grade will count as your grade.</w:t>
+        <w:t>Programming problems are due most weeks. Problems will be in your online textbook (see below). These programming problems reinforce concepts covered in class. To receive full credit for a program, it must be completed by the specified due date and the program must perform correctly. You will be allowed to submit your solution multiple times, the submission with the highest grade will count as your grade.</w:t>
       </w:r>
     </w:p>
     <w:p>
@@ -1548,19 +1426,7 @@
         <w:rPr>
           <w:highlight w:val="white"/>
         </w:rPr>
-        <w:t>Part of this course will use university computer labora</w:t>
-      </w:r>
-      <w:r>
-        <w:rPr>
-          <w:highlight w:val="white"/>
-        </w:rPr>
-        <w:t>tories. These machines are for work related to this course only and a code of conduct applies to computer use in the department and on-campus. Misusing university computers could result in losing your computer access for the rest of the term, making it exc</w:t>
-      </w:r>
-      <w:r>
-        <w:rPr>
-          <w:highlight w:val="white"/>
-        </w:rPr>
-        <w:t>eedingly difficult to complete this course.</w:t>
+        <w:t>Part of this course will use university computer laboratories. These machines are for work related to this course only and a code of conduct applies to computer use in the department and on-campus. Misusing university computers could result in losing your computer access for the rest of the term, making it exceedingly difficult to complete this course.</w:t>
       </w:r>
     </w:p>
     <w:p>
@@ -1904,13 +1770,7 @@
         <w:rPr>
           <w:highlight w:val="white"/>
         </w:rPr>
-        <w:t>Lehman College is committed to providing ac</w:t>
-      </w:r>
-      <w:r>
-        <w:rPr>
-          <w:highlight w:val="white"/>
-        </w:rPr>
-        <w:t xml:space="preserve">cess to all programs and curricula to all students. Students with disabilities who may require accommodations are encouraged to register with the Office of Student Disability Services located in Shuster Hall, Room 238.  </w:t>
+        <w:t xml:space="preserve">Lehman College is committed to providing access to all programs and curricula to all students. Students with disabilities who may require accommodations are encouraged to register with the Office of Student Disability Services located in Shuster Hall, Room 238.  </w:t>
       </w:r>
       <w:hyperlink r:id="rId25">
         <w:r>

</xml_diff>